<commit_message>
completed the admin dashboard data
</commit_message>
<xml_diff>
--- a/storage/helloWorld.docx
+++ b/storage/helloWorld.docx
@@ -62,7 +62,7 @@
       </w:r>
       <w:r>
         <w:rPr/>
-        <w:t xml:space="preserve">Oko, Lagos</w:t>
+        <w:t xml:space="preserve">Owerri-west, Ebonyi</w:t>
       </w:r>
       <w:r>
         <w:rPr/>
@@ -112,19 +112,21 @@
         <w:rPr>
           <w:rStyle w:val="P-Style"/>
         </w:rPr>
-        <w:t xml:space="preserve">The Tenant had paid the rent hereby reserved before the execution of  this agreement, receipt whereof the Landlord hereby acknowledges by endorsing this agreement.</w:t>
+        <w:t xml:space="preserve">The Tenant had paid the rent hereby reserved before the execution of this agreement, receipt whereof the Landlord hereby acknowledges by endorsing this agreement.</w:t>
       </w:r>
     </w:p>
     <w:p>
       <w:pPr>
         <w:numPr>
           <w:ilvl w:val="0"/>
-          <w:numId w:val="4"/>
+          <w:numId w:val="1"/>
         </w:numPr>
       </w:pPr>
       <w:r>
-        <w:rPr/>
-        <w:t xml:space="preserve">The Guarantor in consideration of the landlord letting a tenement of the Tenant hereby agrees and convenants to bind himself or herself for the tenant's good conduct and observances of all his covenants set out hereunder.</w:t>
+        <w:rPr>
+          <w:rStyle w:val="P-Style"/>
+        </w:rPr>
+        <w:t xml:space="preserve">The Guarantor in consideration of the landlord letting a tenement of the Tenant hereby agrees and covenants to bind himself or herself for the tenant's good conduct and observances of all his covenants set out hereunder.</w:t>
       </w:r>
     </w:p>
     <w:sectPr>
@@ -143,7 +145,7 @@
 <file path=word/numbering.xml><?xml version="1.0" encoding="utf-8"?>
 <w:numbering xmlns:ve="http://schemas.openxmlformats.org/markup-compatibility/2006" xmlns:o="urn:schemas-microsoft-com:office:office" xmlns:r="http://schemas.openxmlformats.org/officeDocument/2006/relationships" xmlns:m="http://schemas.openxmlformats.org/officeDocument/2006/math" xmlns:v="urn:schemas-microsoft-com:vml" xmlns:wp="http://schemas.openxmlformats.org/drawingml/2006/wordprocessingDrawing" xmlns:w10="urn:schemas-microsoft-com:office:word" xmlns:w="http://schemas.openxmlformats.org/wordprocessingml/2006/main" xmlns:wne="http://schemas.microsoft.com/office/word/2006/wordml">
   <w:abstractNum w:abstractNumId="1">
-    <w:nsid w:val="6FA36691"/>
+    <w:nsid w:val="B9A27BEC"/>
     <w:multiLevelType w:val="multilevel"/>
     <w:lvl w:ilvl="0">
       <w:start w:val="1"/>
@@ -176,159 +178,8 @@
       </w:rPr>
     </w:lvl>
   </w:abstractNum>
-  <w:abstractNum w:abstractNumId="4">
-    <w:nsid w:val="95D613CC"/>
-    <w:multiLevelType w:val="hybridMultilevel"/>
-    <w:lvl w:ilvl="0">
-      <w:start w:val="1"/>
-      <w:numFmt w:val="bullet"/>
-      <w:suff w:val="tab"/>
-      <w:lvlText w:val=""/>
-      <w:lvlJc w:val="left"/>
-      <w:pPr>
-        <w:tabs>
-          <w:tab w:val="num" w:pos="720"/>
-        </w:tabs>
-        <w:ind w:left="720" w:hanging="360"/>
-      </w:pPr>
-      <w:rPr>
-        <w:rFonts w:ascii="Symbol" w:hAnsi="Symbol" w:cs="Symbol" w:hint="default"/>
-      </w:rPr>
-    </w:lvl>
-    <w:lvl w:ilvl="1">
-      <w:start w:val="1"/>
-      <w:numFmt w:val="bullet"/>
-      <w:suff w:val="tab"/>
-      <w:lvlText w:val="o"/>
-      <w:lvlJc w:val="left"/>
-      <w:pPr>
-        <w:tabs>
-          <w:tab w:val="num" w:pos="1440"/>
-        </w:tabs>
-        <w:ind w:left="1440" w:hanging="360"/>
-      </w:pPr>
-      <w:rPr>
-        <w:rFonts w:ascii="Courier New" w:hAnsi="Courier New" w:cs="Courier New" w:hint="default"/>
-      </w:rPr>
-    </w:lvl>
-    <w:lvl w:ilvl="2">
-      <w:start w:val="1"/>
-      <w:numFmt w:val="bullet"/>
-      <w:suff w:val="tab"/>
-      <w:lvlText w:val=""/>
-      <w:lvlJc w:val="left"/>
-      <w:pPr>
-        <w:tabs>
-          <w:tab w:val="num" w:pos="2160"/>
-        </w:tabs>
-        <w:ind w:left="2160" w:hanging="360"/>
-      </w:pPr>
-      <w:rPr>
-        <w:rFonts w:ascii="Wingdings" w:hAnsi="Wingdings" w:cs="Wingdings" w:hint="default"/>
-      </w:rPr>
-    </w:lvl>
-    <w:lvl w:ilvl="3">
-      <w:start w:val="1"/>
-      <w:numFmt w:val="bullet"/>
-      <w:suff w:val="tab"/>
-      <w:lvlText w:val=""/>
-      <w:lvlJc w:val="left"/>
-      <w:pPr>
-        <w:tabs>
-          <w:tab w:val="num" w:pos="2880"/>
-        </w:tabs>
-        <w:ind w:left="2880" w:hanging="360"/>
-      </w:pPr>
-      <w:rPr>
-        <w:rFonts w:ascii="Symbol" w:hAnsi="Symbol" w:cs="Symbol" w:hint="default"/>
-      </w:rPr>
-    </w:lvl>
-    <w:lvl w:ilvl="4">
-      <w:start w:val="1"/>
-      <w:numFmt w:val="bullet"/>
-      <w:suff w:val="tab"/>
-      <w:lvlText w:val="o"/>
-      <w:lvlJc w:val="left"/>
-      <w:pPr>
-        <w:tabs>
-          <w:tab w:val="num" w:pos="3600"/>
-        </w:tabs>
-        <w:ind w:left="3600" w:hanging="360"/>
-      </w:pPr>
-      <w:rPr>
-        <w:rFonts w:ascii="Courier New" w:hAnsi="Courier New" w:cs="Courier New" w:hint="default"/>
-      </w:rPr>
-    </w:lvl>
-    <w:lvl w:ilvl="5">
-      <w:start w:val="1"/>
-      <w:numFmt w:val="bullet"/>
-      <w:suff w:val="tab"/>
-      <w:lvlText w:val=""/>
-      <w:lvlJc w:val="left"/>
-      <w:pPr>
-        <w:tabs>
-          <w:tab w:val="num" w:pos="4320"/>
-        </w:tabs>
-        <w:ind w:left="4320" w:hanging="360"/>
-      </w:pPr>
-      <w:rPr>
-        <w:rFonts w:ascii="Wingdings" w:hAnsi="Wingdings" w:cs="Wingdings" w:hint="default"/>
-      </w:rPr>
-    </w:lvl>
-    <w:lvl w:ilvl="6">
-      <w:start w:val="1"/>
-      <w:numFmt w:val="bullet"/>
-      <w:suff w:val="tab"/>
-      <w:lvlText w:val=""/>
-      <w:lvlJc w:val="left"/>
-      <w:pPr>
-        <w:tabs>
-          <w:tab w:val="num" w:pos="5040"/>
-        </w:tabs>
-        <w:ind w:left="5040" w:hanging="360"/>
-      </w:pPr>
-      <w:rPr>
-        <w:rFonts w:ascii="Symbol" w:hAnsi="Symbol" w:cs="Symbol" w:hint="default"/>
-      </w:rPr>
-    </w:lvl>
-    <w:lvl w:ilvl="7">
-      <w:start w:val="1"/>
-      <w:numFmt w:val="bullet"/>
-      <w:suff w:val="tab"/>
-      <w:lvlText w:val="o"/>
-      <w:lvlJc w:val="left"/>
-      <w:pPr>
-        <w:tabs>
-          <w:tab w:val="num" w:pos="5760"/>
-        </w:tabs>
-        <w:ind w:left="5760" w:hanging="360"/>
-      </w:pPr>
-      <w:rPr>
-        <w:rFonts w:ascii="Courier New" w:hAnsi="Courier New" w:cs="Courier New" w:hint="default"/>
-      </w:rPr>
-    </w:lvl>
-    <w:lvl w:ilvl="8">
-      <w:start w:val="1"/>
-      <w:numFmt w:val="bullet"/>
-      <w:suff w:val="tab"/>
-      <w:lvlText w:val=""/>
-      <w:lvlJc w:val="left"/>
-      <w:pPr>
-        <w:tabs>
-          <w:tab w:val="num" w:pos="6480"/>
-        </w:tabs>
-        <w:ind w:left="6480" w:hanging="360"/>
-      </w:pPr>
-      <w:rPr>
-        <w:rFonts w:ascii="Wingdings" w:hAnsi="Wingdings" w:cs="Wingdings" w:hint="default"/>
-      </w:rPr>
-    </w:lvl>
-  </w:abstractNum>
   <w:num w:numId="1">
     <w:abstractNumId w:val="1"/>
-  </w:num>
-  <w:num w:numId="4">
-    <w:abstractNumId w:val="4"/>
   </w:num>
 </w:numbering>
 </file>

</xml_diff>